<commit_message>
added practice12 and modified q2 q3
</commit_message>
<xml_diff>
--- a/Python_practices/HW_Malam/HW03/HW03.docx
+++ b/Python_practices/HW_Malam/HW03/HW03.docx
@@ -208,6 +208,16 @@
     <w:p>
       <w:pPr>
         <w:rPr>
+          <w:i/>
+          <w:iCs/>
+          <w:sz w:val="24"/>
+          <w:szCs w:val="24"/>
+          <w:u w:val="single"/>
+          <w:rtl/>
+        </w:rPr>
+      </w:pPr>
+      <w:r>
+        <w:rPr>
           <w:rFonts w:hint="cs"/>
           <w:i/>
           <w:iCs/>
@@ -216,7 +226,8 @@
           <w:u w:val="single"/>
           <w:rtl/>
         </w:rPr>
-      </w:pPr>
+        <w:t>קוד</w:t>
+      </w:r>
       <w:r>
         <w:rPr>
           <w:rFonts w:hint="cs"/>
@@ -227,8 +238,515 @@
           <w:u w:val="single"/>
           <w:rtl/>
         </w:rPr>
-        <w:t>קוד</w:t>
-      </w:r>
+        <w:t>:</w:t>
+      </w:r>
+    </w:p>
+    <w:p>
+      <w:pPr>
+        <w:bidi w:val="0"/>
+      </w:pPr>
+      <w:r>
+        <w:t xml:space="preserve">def </w:t>
+      </w:r>
+      <w:proofErr w:type="spellStart"/>
+      <w:r>
+        <w:t>my_</w:t>
+      </w:r>
+      <w:proofErr w:type="gramStart"/>
+      <w:r>
+        <w:t>split</w:t>
+      </w:r>
+      <w:proofErr w:type="spellEnd"/>
+      <w:r>
+        <w:t>(</w:t>
+      </w:r>
+      <w:proofErr w:type="gramEnd"/>
+      <w:r>
+        <w:t xml:space="preserve">str, </w:t>
+      </w:r>
+      <w:proofErr w:type="spellStart"/>
+      <w:r>
+        <w:t>ch</w:t>
+      </w:r>
+      <w:proofErr w:type="spellEnd"/>
+      <w:r>
+        <w:t>):</w:t>
+      </w:r>
+    </w:p>
+    <w:p>
+      <w:pPr>
+        <w:bidi w:val="0"/>
+      </w:pPr>
+      <w:r>
+        <w:t xml:space="preserve">    """ Function </w:t>
+      </w:r>
+      <w:proofErr w:type="spellStart"/>
+      <w:r>
+        <w:t>my_split</w:t>
+      </w:r>
+      <w:proofErr w:type="spellEnd"/>
+      <w:r>
+        <w:t xml:space="preserve"> gets a string and char,</w:t>
+      </w:r>
+    </w:p>
+    <w:p>
+      <w:pPr>
+        <w:bidi w:val="0"/>
+      </w:pPr>
+      <w:r>
+        <w:t xml:space="preserve">        and returns a list of substrings, and the char as a </w:t>
+      </w:r>
+    </w:p>
+    <w:p>
+      <w:pPr>
+        <w:bidi w:val="0"/>
+      </w:pPr>
+      <w:r>
+        <w:t xml:space="preserve">        </w:t>
+      </w:r>
+      <w:proofErr w:type="gramStart"/>
+      <w:r>
+        <w:t>divider(</w:t>
+      </w:r>
+      <w:proofErr w:type="gramEnd"/>
+      <w:r>
+        <w:t xml:space="preserve">the divider doesn't included). </w:t>
+      </w:r>
+    </w:p>
+    <w:p>
+      <w:pPr>
+        <w:bidi w:val="0"/>
+        <w:rPr>
+          <w:rtl/>
+        </w:rPr>
+      </w:pPr>
+      <w:r>
+        <w:t xml:space="preserve">    """</w:t>
+      </w:r>
+    </w:p>
+    <w:p>
+      <w:pPr>
+        <w:bidi w:val="0"/>
+      </w:pPr>
+      <w:r>
+        <w:t xml:space="preserve">    </w:t>
+      </w:r>
+      <w:proofErr w:type="spellStart"/>
+      <w:r>
+        <w:t>new_list</w:t>
+      </w:r>
+      <w:proofErr w:type="spellEnd"/>
+      <w:r>
+        <w:t xml:space="preserve"> = []</w:t>
+      </w:r>
+    </w:p>
+    <w:p>
+      <w:pPr>
+        <w:bidi w:val="0"/>
+      </w:pPr>
+      <w:r>
+        <w:t xml:space="preserve">    </w:t>
+      </w:r>
+      <w:proofErr w:type="spellStart"/>
+      <w:r>
+        <w:t>new_string</w:t>
+      </w:r>
+      <w:proofErr w:type="spellEnd"/>
+      <w:r>
+        <w:t xml:space="preserve"> = ""</w:t>
+      </w:r>
+    </w:p>
+    <w:p>
+      <w:pPr>
+        <w:bidi w:val="0"/>
+      </w:pPr>
+      <w:r>
+        <w:t xml:space="preserve">    # running on each char in the "str"</w:t>
+      </w:r>
+    </w:p>
+    <w:p>
+      <w:pPr>
+        <w:bidi w:val="0"/>
+      </w:pPr>
+      <w:r>
+        <w:t xml:space="preserve">    for char in str:</w:t>
+      </w:r>
+    </w:p>
+    <w:p>
+      <w:pPr>
+        <w:bidi w:val="0"/>
+      </w:pPr>
+      <w:r>
+        <w:t xml:space="preserve">        if </w:t>
+      </w:r>
+      <w:proofErr w:type="gramStart"/>
+      <w:r>
+        <w:t>char !</w:t>
+      </w:r>
+      <w:proofErr w:type="gramEnd"/>
+      <w:r>
+        <w:t xml:space="preserve">= </w:t>
+      </w:r>
+      <w:proofErr w:type="spellStart"/>
+      <w:r>
+        <w:t>ch</w:t>
+      </w:r>
+      <w:proofErr w:type="spellEnd"/>
+      <w:r>
+        <w:t>:</w:t>
+      </w:r>
+    </w:p>
+    <w:p>
+      <w:pPr>
+        <w:bidi w:val="0"/>
+      </w:pPr>
+      <w:r>
+        <w:t xml:space="preserve">            # if chars are not equal concatenating the char to "</w:t>
+      </w:r>
+      <w:proofErr w:type="spellStart"/>
+      <w:r>
+        <w:t>new_string</w:t>
+      </w:r>
+      <w:proofErr w:type="spellEnd"/>
+      <w:r>
+        <w:t>"</w:t>
+      </w:r>
+    </w:p>
+    <w:p>
+      <w:pPr>
+        <w:bidi w:val="0"/>
+      </w:pPr>
+      <w:r>
+        <w:t xml:space="preserve">            </w:t>
+      </w:r>
+      <w:proofErr w:type="spellStart"/>
+      <w:r>
+        <w:t>new_string</w:t>
+      </w:r>
+      <w:proofErr w:type="spellEnd"/>
+      <w:r>
+        <w:t xml:space="preserve"> += char</w:t>
+      </w:r>
+    </w:p>
+    <w:p>
+      <w:pPr>
+        <w:bidi w:val="0"/>
+      </w:pPr>
+      <w:r>
+        <w:t xml:space="preserve">        else:</w:t>
+      </w:r>
+    </w:p>
+    <w:p>
+      <w:pPr>
+        <w:bidi w:val="0"/>
+      </w:pPr>
+      <w:r>
+        <w:t xml:space="preserve">            # if equal, adding "</w:t>
+      </w:r>
+      <w:proofErr w:type="spellStart"/>
+      <w:r>
+        <w:t>new_string</w:t>
+      </w:r>
+      <w:proofErr w:type="spellEnd"/>
+      <w:r>
+        <w:t>" to the list.</w:t>
+      </w:r>
+    </w:p>
+    <w:p>
+      <w:pPr>
+        <w:bidi w:val="0"/>
+      </w:pPr>
+      <w:r>
+        <w:t xml:space="preserve">            </w:t>
+      </w:r>
+      <w:proofErr w:type="spellStart"/>
+      <w:r>
+        <w:t>new_</w:t>
+      </w:r>
+      <w:proofErr w:type="gramStart"/>
+      <w:r>
+        <w:t>list.append</w:t>
+      </w:r>
+      <w:proofErr w:type="spellEnd"/>
+      <w:proofErr w:type="gramEnd"/>
+      <w:r>
+        <w:t>(</w:t>
+      </w:r>
+      <w:proofErr w:type="spellStart"/>
+      <w:r>
+        <w:t>new_string</w:t>
+      </w:r>
+      <w:proofErr w:type="spellEnd"/>
+      <w:r>
+        <w:t>)</w:t>
+      </w:r>
+    </w:p>
+    <w:p>
+      <w:pPr>
+        <w:bidi w:val="0"/>
+      </w:pPr>
+      <w:r>
+        <w:t xml:space="preserve">            </w:t>
+      </w:r>
+      <w:proofErr w:type="spellStart"/>
+      <w:r>
+        <w:t>new_string</w:t>
+      </w:r>
+      <w:proofErr w:type="spellEnd"/>
+      <w:r>
+        <w:t xml:space="preserve"> = ""</w:t>
+      </w:r>
+    </w:p>
+    <w:p>
+      <w:pPr>
+        <w:bidi w:val="0"/>
+      </w:pPr>
+      <w:r>
+        <w:t xml:space="preserve">    # adding the last "</w:t>
+      </w:r>
+      <w:proofErr w:type="spellStart"/>
+      <w:r>
+        <w:t>new_string</w:t>
+      </w:r>
+      <w:proofErr w:type="spellEnd"/>
+      <w:r>
+        <w:t>"</w:t>
+      </w:r>
+    </w:p>
+    <w:p>
+      <w:pPr>
+        <w:bidi w:val="0"/>
+      </w:pPr>
+      <w:r>
+        <w:t xml:space="preserve">    </w:t>
+      </w:r>
+      <w:proofErr w:type="spellStart"/>
+      <w:r>
+        <w:t>new_</w:t>
+      </w:r>
+      <w:proofErr w:type="gramStart"/>
+      <w:r>
+        <w:t>list.append</w:t>
+      </w:r>
+      <w:proofErr w:type="spellEnd"/>
+      <w:proofErr w:type="gramEnd"/>
+      <w:r>
+        <w:t>(</w:t>
+      </w:r>
+      <w:proofErr w:type="spellStart"/>
+      <w:r>
+        <w:t>new_string</w:t>
+      </w:r>
+      <w:proofErr w:type="spellEnd"/>
+      <w:r>
+        <w:t>)</w:t>
+      </w:r>
+    </w:p>
+    <w:p>
+      <w:pPr>
+        <w:bidi w:val="0"/>
+        <w:rPr>
+          <w:rtl/>
+        </w:rPr>
+      </w:pPr>
+      <w:r>
+        <w:t xml:space="preserve">    return </w:t>
+      </w:r>
+      <w:proofErr w:type="spellStart"/>
+      <w:r>
+        <w:t>new_list</w:t>
+      </w:r>
+      <w:proofErr w:type="spellEnd"/>
+    </w:p>
+    <w:p>
+      <w:pPr>
+        <w:bidi w:val="0"/>
+        <w:rPr>
+          <w:rtl/>
+        </w:rPr>
+      </w:pPr>
+    </w:p>
+    <w:p>
+      <w:pPr>
+        <w:bidi w:val="0"/>
+      </w:pPr>
+      <w:r>
+        <w:t xml:space="preserve">def </w:t>
+      </w:r>
+      <w:proofErr w:type="gramStart"/>
+      <w:r>
+        <w:t>main(</w:t>
+      </w:r>
+      <w:proofErr w:type="gramEnd"/>
+      <w:r>
+        <w:t>):</w:t>
+      </w:r>
+    </w:p>
+    <w:p>
+      <w:pPr>
+        <w:bidi w:val="0"/>
+      </w:pPr>
+      <w:r>
+        <w:t xml:space="preserve">    """ Function main calls the "</w:t>
+      </w:r>
+      <w:proofErr w:type="spellStart"/>
+      <w:r>
+        <w:t>my_place</w:t>
+      </w:r>
+      <w:proofErr w:type="spellEnd"/>
+      <w:r>
+        <w:t>" function</w:t>
+      </w:r>
+    </w:p>
+    <w:p>
+      <w:pPr>
+        <w:bidi w:val="0"/>
+      </w:pPr>
+      <w:r>
+        <w:t xml:space="preserve">        and prints the result according to hard-codded string.</w:t>
+      </w:r>
+    </w:p>
+    <w:p>
+      <w:pPr>
+        <w:bidi w:val="0"/>
+        <w:rPr>
+          <w:rtl/>
+        </w:rPr>
+      </w:pPr>
+      <w:r>
+        <w:t xml:space="preserve">    """</w:t>
+      </w:r>
+    </w:p>
+    <w:p>
+      <w:pPr>
+        <w:bidi w:val="0"/>
+      </w:pPr>
+      <w:r>
+        <w:t xml:space="preserve">    string = "This is an example of how split works"</w:t>
+      </w:r>
+    </w:p>
+    <w:p>
+      <w:pPr>
+        <w:bidi w:val="0"/>
+      </w:pPr>
+      <w:r>
+        <w:t xml:space="preserve">    </w:t>
+      </w:r>
+      <w:proofErr w:type="gramStart"/>
+      <w:r>
+        <w:t>print(</w:t>
+      </w:r>
+      <w:proofErr w:type="spellStart"/>
+      <w:proofErr w:type="gramEnd"/>
+      <w:r>
+        <w:t>my_split</w:t>
+      </w:r>
+      <w:proofErr w:type="spellEnd"/>
+      <w:r>
+        <w:t>(string, " "))</w:t>
+      </w:r>
+    </w:p>
+    <w:p>
+      <w:pPr>
+        <w:bidi w:val="0"/>
+      </w:pPr>
+      <w:r>
+        <w:lastRenderedPageBreak/>
+        <w:t xml:space="preserve">    </w:t>
+      </w:r>
+      <w:proofErr w:type="gramStart"/>
+      <w:r>
+        <w:t>print(</w:t>
+      </w:r>
+      <w:proofErr w:type="spellStart"/>
+      <w:proofErr w:type="gramEnd"/>
+      <w:r>
+        <w:t>my_split</w:t>
+      </w:r>
+      <w:proofErr w:type="spellEnd"/>
+      <w:r>
+        <w:t>(string, "s"))</w:t>
+      </w:r>
+    </w:p>
+    <w:p>
+      <w:pPr>
+        <w:bidi w:val="0"/>
+      </w:pPr>
+      <w:r>
+        <w:t xml:space="preserve">    </w:t>
+      </w:r>
+      <w:proofErr w:type="gramStart"/>
+      <w:r>
+        <w:t>print(</w:t>
+      </w:r>
+      <w:proofErr w:type="spellStart"/>
+      <w:proofErr w:type="gramEnd"/>
+      <w:r>
+        <w:t>my_split</w:t>
+      </w:r>
+      <w:proofErr w:type="spellEnd"/>
+      <w:r>
+        <w:t>(string, "x"))</w:t>
+      </w:r>
+    </w:p>
+    <w:p>
+      <w:pPr>
+        <w:bidi w:val="0"/>
+      </w:pPr>
+      <w:r>
+        <w:t xml:space="preserve">    </w:t>
+      </w:r>
+      <w:proofErr w:type="gramStart"/>
+      <w:r>
+        <w:t>print(</w:t>
+      </w:r>
+      <w:proofErr w:type="spellStart"/>
+      <w:proofErr w:type="gramEnd"/>
+      <w:r>
+        <w:t>my_split</w:t>
+      </w:r>
+      <w:proofErr w:type="spellEnd"/>
+      <w:r>
+        <w:t>(string, "y"))</w:t>
+      </w:r>
+    </w:p>
+    <w:p>
+      <w:pPr>
+        <w:bidi w:val="0"/>
+        <w:rPr>
+          <w:rtl/>
+        </w:rPr>
+      </w:pPr>
+    </w:p>
+    <w:p>
+      <w:pPr>
+        <w:bidi w:val="0"/>
+      </w:pPr>
+      <w:proofErr w:type="gramStart"/>
+      <w:r>
+        <w:t>main(</w:t>
+      </w:r>
+      <w:proofErr w:type="gramEnd"/>
+      <w:r>
+        <w:t>)</w:t>
+      </w:r>
+    </w:p>
+    <w:p>
+      <w:pPr>
+        <w:pStyle w:val="a3"/>
+      </w:pPr>
+    </w:p>
+    <w:p>
+      <w:pPr>
+        <w:rPr>
+          <w:i/>
+          <w:iCs/>
+          <w:sz w:val="24"/>
+          <w:szCs w:val="24"/>
+          <w:u w:val="single"/>
+          <w:rtl/>
+        </w:rPr>
+      </w:pPr>
       <w:r>
         <w:rPr>
           <w:rFonts w:hint="cs"/>
@@ -239,451 +757,8 @@
           <w:u w:val="single"/>
           <w:rtl/>
         </w:rPr>
-        <w:t>:</w:t>
-      </w:r>
-    </w:p>
-    <w:p>
-      <w:pPr>
-        <w:bidi w:val="0"/>
-      </w:pPr>
-      <w:r>
-        <w:t xml:space="preserve">def </w:t>
-      </w:r>
-      <w:proofErr w:type="spellStart"/>
-      <w:r>
-        <w:t>my_split</w:t>
-      </w:r>
-      <w:proofErr w:type="spellEnd"/>
-      <w:r>
-        <w:t xml:space="preserve">(str, </w:t>
-      </w:r>
-      <w:proofErr w:type="spellStart"/>
-      <w:r>
-        <w:t>ch</w:t>
-      </w:r>
-      <w:proofErr w:type="spellEnd"/>
-      <w:r>
-        <w:t>):</w:t>
-      </w:r>
-    </w:p>
-    <w:p>
-      <w:pPr>
-        <w:bidi w:val="0"/>
-      </w:pPr>
-      <w:r>
-        <w:t xml:space="preserve">    """ Function </w:t>
-      </w:r>
-      <w:proofErr w:type="spellStart"/>
-      <w:r>
-        <w:t>my_split</w:t>
-      </w:r>
-      <w:proofErr w:type="spellEnd"/>
-      <w:r>
-        <w:t xml:space="preserve"> gets a string and char,</w:t>
-      </w:r>
-    </w:p>
-    <w:p>
-      <w:pPr>
-        <w:bidi w:val="0"/>
-      </w:pPr>
-      <w:r>
-        <w:t xml:space="preserve">        and returns a list of substrings, and the char as a </w:t>
-      </w:r>
-    </w:p>
-    <w:p>
-      <w:pPr>
-        <w:bidi w:val="0"/>
-      </w:pPr>
-      <w:r>
-        <w:t xml:space="preserve">        divider(the divider doesn't included). </w:t>
-      </w:r>
-    </w:p>
-    <w:p>
-      <w:pPr>
-        <w:bidi w:val="0"/>
-        <w:rPr>
-          <w:rtl/>
-        </w:rPr>
-      </w:pPr>
-      <w:r>
-        <w:t xml:space="preserve">    """</w:t>
-      </w:r>
-    </w:p>
-    <w:p>
-      <w:pPr>
-        <w:bidi w:val="0"/>
-      </w:pPr>
-      <w:r>
-        <w:t xml:space="preserve">    </w:t>
-      </w:r>
-      <w:proofErr w:type="spellStart"/>
-      <w:r>
-        <w:t>new_list</w:t>
-      </w:r>
-      <w:proofErr w:type="spellEnd"/>
-      <w:r>
-        <w:t xml:space="preserve"> = []</w:t>
-      </w:r>
-    </w:p>
-    <w:p>
-      <w:pPr>
-        <w:bidi w:val="0"/>
-      </w:pPr>
-      <w:r>
-        <w:t xml:space="preserve">    </w:t>
-      </w:r>
-      <w:proofErr w:type="spellStart"/>
-      <w:r>
-        <w:t>new_string</w:t>
-      </w:r>
-      <w:proofErr w:type="spellEnd"/>
-      <w:r>
-        <w:t xml:space="preserve"> = ""</w:t>
-      </w:r>
-    </w:p>
-    <w:p>
-      <w:pPr>
-        <w:bidi w:val="0"/>
-      </w:pPr>
-      <w:r>
-        <w:t xml:space="preserve">    # running on each char in the "str"</w:t>
-      </w:r>
-    </w:p>
-    <w:p>
-      <w:pPr>
-        <w:bidi w:val="0"/>
-      </w:pPr>
-      <w:r>
-        <w:t xml:space="preserve">    for char in str:</w:t>
-      </w:r>
-    </w:p>
-    <w:p>
-      <w:pPr>
-        <w:bidi w:val="0"/>
-      </w:pPr>
-      <w:r>
-        <w:t xml:space="preserve">        if char != </w:t>
-      </w:r>
-      <w:proofErr w:type="spellStart"/>
-      <w:r>
-        <w:t>ch</w:t>
-      </w:r>
-      <w:proofErr w:type="spellEnd"/>
-      <w:r>
-        <w:t>:</w:t>
-      </w:r>
-    </w:p>
-    <w:p>
-      <w:pPr>
-        <w:bidi w:val="0"/>
-      </w:pPr>
-      <w:r>
-        <w:t xml:space="preserve">            # if chars are not equal concatenating the char to "</w:t>
-      </w:r>
-      <w:proofErr w:type="spellStart"/>
-      <w:r>
-        <w:t>new_string</w:t>
-      </w:r>
-      <w:proofErr w:type="spellEnd"/>
-      <w:r>
-        <w:t>"</w:t>
-      </w:r>
-    </w:p>
-    <w:p>
-      <w:pPr>
-        <w:bidi w:val="0"/>
-      </w:pPr>
-      <w:r>
-        <w:t xml:space="preserve">            </w:t>
-      </w:r>
-      <w:proofErr w:type="spellStart"/>
-      <w:r>
-        <w:t>new_string</w:t>
-      </w:r>
-      <w:proofErr w:type="spellEnd"/>
-      <w:r>
-        <w:t xml:space="preserve"> += char</w:t>
-      </w:r>
-    </w:p>
-    <w:p>
-      <w:pPr>
-        <w:bidi w:val="0"/>
-      </w:pPr>
-      <w:r>
-        <w:t xml:space="preserve">        else:</w:t>
-      </w:r>
-    </w:p>
-    <w:p>
-      <w:pPr>
-        <w:bidi w:val="0"/>
-      </w:pPr>
-      <w:r>
-        <w:t xml:space="preserve">            # if equal, adding "</w:t>
-      </w:r>
-      <w:proofErr w:type="spellStart"/>
-      <w:r>
-        <w:t>new_string</w:t>
-      </w:r>
-      <w:proofErr w:type="spellEnd"/>
-      <w:r>
-        <w:t>" to the list.</w:t>
-      </w:r>
-    </w:p>
-    <w:p>
-      <w:pPr>
-        <w:bidi w:val="0"/>
-      </w:pPr>
-      <w:r>
-        <w:t xml:space="preserve">            </w:t>
-      </w:r>
-      <w:proofErr w:type="spellStart"/>
-      <w:r>
-        <w:t>new_list.append</w:t>
-      </w:r>
-      <w:proofErr w:type="spellEnd"/>
-      <w:r>
-        <w:t>(</w:t>
-      </w:r>
-      <w:proofErr w:type="spellStart"/>
-      <w:r>
-        <w:t>new_string</w:t>
-      </w:r>
-      <w:proofErr w:type="spellEnd"/>
-      <w:r>
-        <w:t>)</w:t>
-      </w:r>
-    </w:p>
-    <w:p>
-      <w:pPr>
-        <w:bidi w:val="0"/>
-      </w:pPr>
-      <w:r>
-        <w:t xml:space="preserve">            </w:t>
-      </w:r>
-      <w:proofErr w:type="spellStart"/>
-      <w:r>
-        <w:t>new_string</w:t>
-      </w:r>
-      <w:proofErr w:type="spellEnd"/>
-      <w:r>
-        <w:t xml:space="preserve"> = ""</w:t>
-      </w:r>
-    </w:p>
-    <w:p>
-      <w:pPr>
-        <w:bidi w:val="0"/>
-      </w:pPr>
-      <w:r>
-        <w:t xml:space="preserve">    # adding the last "</w:t>
-      </w:r>
-      <w:proofErr w:type="spellStart"/>
-      <w:r>
-        <w:t>new_string</w:t>
-      </w:r>
-      <w:proofErr w:type="spellEnd"/>
-      <w:r>
-        <w:t>"</w:t>
-      </w:r>
-    </w:p>
-    <w:p>
-      <w:pPr>
-        <w:bidi w:val="0"/>
-      </w:pPr>
-      <w:r>
-        <w:t xml:space="preserve">    </w:t>
-      </w:r>
-      <w:proofErr w:type="spellStart"/>
-      <w:r>
-        <w:t>new_list.append</w:t>
-      </w:r>
-      <w:proofErr w:type="spellEnd"/>
-      <w:r>
-        <w:t>(</w:t>
-      </w:r>
-      <w:proofErr w:type="spellStart"/>
-      <w:r>
-        <w:t>new_string</w:t>
-      </w:r>
-      <w:proofErr w:type="spellEnd"/>
-      <w:r>
-        <w:t>)</w:t>
-      </w:r>
-    </w:p>
-    <w:p>
-      <w:pPr>
-        <w:bidi w:val="0"/>
-        <w:rPr>
-          <w:rtl/>
-        </w:rPr>
-      </w:pPr>
-      <w:r>
-        <w:t xml:space="preserve">    return </w:t>
-      </w:r>
-      <w:proofErr w:type="spellStart"/>
-      <w:r>
-        <w:t>new_list</w:t>
-      </w:r>
-      <w:proofErr w:type="spellEnd"/>
-    </w:p>
-    <w:p>
-      <w:pPr>
-        <w:bidi w:val="0"/>
-        <w:rPr>
-          <w:rtl/>
-        </w:rPr>
-      </w:pPr>
-    </w:p>
-    <w:p>
-      <w:pPr>
-        <w:bidi w:val="0"/>
-      </w:pPr>
-      <w:r>
-        <w:t>def main():</w:t>
-      </w:r>
-    </w:p>
-    <w:p>
-      <w:pPr>
-        <w:bidi w:val="0"/>
-      </w:pPr>
-      <w:r>
-        <w:t xml:space="preserve">    """ Function main calls the "</w:t>
-      </w:r>
-      <w:proofErr w:type="spellStart"/>
-      <w:r>
-        <w:t>my_place</w:t>
-      </w:r>
-      <w:proofErr w:type="spellEnd"/>
-      <w:r>
-        <w:t>" function</w:t>
-      </w:r>
-    </w:p>
-    <w:p>
-      <w:pPr>
-        <w:bidi w:val="0"/>
-      </w:pPr>
-      <w:r>
-        <w:t xml:space="preserve">        and prints the result according to hard-codded string.</w:t>
-      </w:r>
-    </w:p>
-    <w:p>
-      <w:pPr>
-        <w:bidi w:val="0"/>
-        <w:rPr>
-          <w:rtl/>
-        </w:rPr>
-      </w:pPr>
-      <w:r>
-        <w:t xml:space="preserve">    """</w:t>
-      </w:r>
-    </w:p>
-    <w:p>
-      <w:pPr>
-        <w:bidi w:val="0"/>
-      </w:pPr>
-      <w:r>
-        <w:t xml:space="preserve">    string = "This is an example of how split works"</w:t>
-      </w:r>
-    </w:p>
-    <w:p>
-      <w:pPr>
-        <w:bidi w:val="0"/>
-      </w:pPr>
-      <w:r>
-        <w:t xml:space="preserve">    print(</w:t>
-      </w:r>
-      <w:proofErr w:type="spellStart"/>
-      <w:r>
-        <w:t>my_split</w:t>
-      </w:r>
-      <w:proofErr w:type="spellEnd"/>
-      <w:r>
-        <w:t>(string, " "))</w:t>
-      </w:r>
-    </w:p>
-    <w:p>
-      <w:pPr>
-        <w:bidi w:val="0"/>
-      </w:pPr>
-      <w:r>
-        <w:lastRenderedPageBreak/>
-        <w:t xml:space="preserve">    print(</w:t>
-      </w:r>
-      <w:proofErr w:type="spellStart"/>
-      <w:r>
-        <w:t>my_split</w:t>
-      </w:r>
-      <w:proofErr w:type="spellEnd"/>
-      <w:r>
-        <w:t>(string, "s"))</w:t>
-      </w:r>
-    </w:p>
-    <w:p>
-      <w:pPr>
-        <w:bidi w:val="0"/>
-      </w:pPr>
-      <w:r>
-        <w:t xml:space="preserve">    print(</w:t>
-      </w:r>
-      <w:proofErr w:type="spellStart"/>
-      <w:r>
-        <w:t>my_split</w:t>
-      </w:r>
-      <w:proofErr w:type="spellEnd"/>
-      <w:r>
-        <w:t>(string, "x"))</w:t>
-      </w:r>
-    </w:p>
-    <w:p>
-      <w:pPr>
-        <w:bidi w:val="0"/>
-      </w:pPr>
-      <w:r>
-        <w:t xml:space="preserve">    print(</w:t>
-      </w:r>
-      <w:proofErr w:type="spellStart"/>
-      <w:r>
-        <w:t>my_split</w:t>
-      </w:r>
-      <w:proofErr w:type="spellEnd"/>
-      <w:r>
-        <w:t>(string, "y"))</w:t>
-      </w:r>
-    </w:p>
-    <w:p>
-      <w:pPr>
-        <w:bidi w:val="0"/>
-        <w:rPr>
-          <w:rtl/>
-        </w:rPr>
-      </w:pPr>
-    </w:p>
-    <w:p>
-      <w:pPr>
-        <w:bidi w:val="0"/>
-      </w:pPr>
-      <w:r>
-        <w:t>main()</w:t>
-      </w:r>
-    </w:p>
-    <w:p>
-      <w:pPr>
-        <w:pStyle w:val="a3"/>
-        <w:rPr>
-          <w:rFonts w:hint="cs"/>
-        </w:rPr>
-      </w:pPr>
-    </w:p>
-    <w:p>
-      <w:pPr>
-        <w:rPr>
-          <w:i/>
-          <w:iCs/>
-          <w:sz w:val="24"/>
-          <w:szCs w:val="24"/>
-          <w:u w:val="single"/>
-          <w:rtl/>
-        </w:rPr>
-      </w:pPr>
+        <w:t>פלט</w:t>
+      </w:r>
       <w:r>
         <w:rPr>
           <w:rFonts w:hint="cs"/>
@@ -694,7 +769,7 @@
           <w:u w:val="single"/>
           <w:rtl/>
         </w:rPr>
-        <w:t>פלט</w:t>
+        <w:t xml:space="preserve"> לבעיה 1</w:t>
       </w:r>
       <w:r>
         <w:rPr>
@@ -706,11 +781,12 @@
           <w:u w:val="single"/>
           <w:rtl/>
         </w:rPr>
-        <w:t xml:space="preserve"> לבעיה 1</w:t>
-      </w:r>
-      <w:r>
-        <w:rPr>
-          <w:rFonts w:hint="cs"/>
+        <w:t>:</w:t>
+      </w:r>
+    </w:p>
+    <w:p>
+      <w:pPr>
+        <w:rPr>
           <w:i/>
           <w:iCs/>
           <w:sz w:val="24"/>
@@ -718,23 +794,11 @@
           <w:u w:val="single"/>
           <w:rtl/>
         </w:rPr>
-        <w:t>:</w:t>
-      </w:r>
-    </w:p>
-    <w:p>
-      <w:pPr>
-        <w:rPr>
-          <w:i/>
-          <w:iCs/>
-          <w:sz w:val="24"/>
-          <w:szCs w:val="24"/>
-          <w:u w:val="single"/>
-          <w:rtl/>
-        </w:rPr>
       </w:pPr>
       <w:r>
         <w:rPr>
           <w:rFonts w:cs="Arial"/>
+          <w:noProof/>
           <w:sz w:val="24"/>
           <w:szCs w:val="24"/>
           <w:rtl/>
@@ -1018,6 +1082,7 @@
     <w:p>
       <w:pPr>
         <w:rPr>
+          <w:rFonts w:hint="cs"/>
           <w:sz w:val="24"/>
           <w:szCs w:val="24"/>
           <w:u w:val="single"/>
@@ -1048,44 +1113,104 @@
     <w:p>
       <w:pPr>
         <w:bidi w:val="0"/>
-      </w:pPr>
-      <w:r>
+        <w:rPr>
+          <w:sz w:val="24"/>
+          <w:szCs w:val="24"/>
+        </w:rPr>
+      </w:pPr>
+      <w:r>
+        <w:rPr>
+          <w:sz w:val="24"/>
+          <w:szCs w:val="24"/>
+        </w:rPr>
         <w:t xml:space="preserve">def </w:t>
       </w:r>
       <w:proofErr w:type="spellStart"/>
       <w:r>
+        <w:rPr>
+          <w:sz w:val="24"/>
+          <w:szCs w:val="24"/>
+        </w:rPr>
         <w:t>has_leading_zeros</w:t>
       </w:r>
       <w:proofErr w:type="spellEnd"/>
       <w:r>
+        <w:rPr>
+          <w:sz w:val="24"/>
+          <w:szCs w:val="24"/>
+        </w:rPr>
         <w:t>(number):</w:t>
       </w:r>
     </w:p>
     <w:p>
       <w:pPr>
         <w:bidi w:val="0"/>
-      </w:pPr>
-      <w:r>
+        <w:rPr>
+          <w:sz w:val="24"/>
+          <w:szCs w:val="24"/>
+        </w:rPr>
+      </w:pPr>
+      <w:r>
+        <w:rPr>
+          <w:sz w:val="24"/>
+          <w:szCs w:val="24"/>
+        </w:rPr>
         <w:t xml:space="preserve">    """ Function </w:t>
       </w:r>
       <w:proofErr w:type="spellStart"/>
       <w:r>
+        <w:rPr>
+          <w:sz w:val="24"/>
+          <w:szCs w:val="24"/>
+        </w:rPr>
         <w:t>has_leading_zeros</w:t>
       </w:r>
       <w:proofErr w:type="spellEnd"/>
       <w:r>
-        <w:t xml:space="preserve"> gets a number</w:t>
-      </w:r>
-    </w:p>
-    <w:p>
-      <w:pPr>
-        <w:bidi w:val="0"/>
-      </w:pPr>
-      <w:r>
+        <w:rPr>
+          <w:sz w:val="24"/>
+          <w:szCs w:val="24"/>
+        </w:rPr>
+        <w:t xml:space="preserve"> </w:t>
+      </w:r>
+      <w:proofErr w:type="gramStart"/>
+      <w:r>
+        <w:rPr>
+          <w:sz w:val="24"/>
+          <w:szCs w:val="24"/>
+        </w:rPr>
+        <w:t>gets</w:t>
+      </w:r>
+      <w:proofErr w:type="gramEnd"/>
+      <w:r>
+        <w:rPr>
+          <w:sz w:val="24"/>
+          <w:szCs w:val="24"/>
+        </w:rPr>
+        <w:t xml:space="preserve"> a number</w:t>
+      </w:r>
+    </w:p>
+    <w:p>
+      <w:pPr>
+        <w:bidi w:val="0"/>
+        <w:rPr>
+          <w:sz w:val="24"/>
+          <w:szCs w:val="24"/>
+        </w:rPr>
+      </w:pPr>
+      <w:r>
+        <w:rPr>
+          <w:sz w:val="24"/>
+          <w:szCs w:val="24"/>
+        </w:rPr>
         <w:t xml:space="preserve">        and returns if the number </w:t>
       </w:r>
       <w:proofErr w:type="spellStart"/>
       <w:r>
+        <w:rPr>
+          <w:sz w:val="24"/>
+          <w:szCs w:val="24"/>
+        </w:rPr>
         <w:t>has_leading_zeros</w:t>
       </w:r>
       <w:proofErr w:type="spellEnd"/>
@@ -1093,8 +1218,16 @@
     <w:p>
       <w:pPr>
         <w:bidi w:val="0"/>
-      </w:pPr>
-      <w:r>
+        <w:rPr>
+          <w:sz w:val="24"/>
+          <w:szCs w:val="24"/>
+        </w:rPr>
+      </w:pPr>
+      <w:r>
+        <w:rPr>
+          <w:sz w:val="24"/>
+          <w:szCs w:val="24"/>
+        </w:rPr>
         <w:t xml:space="preserve">        (expect zero as one digit).</w:t>
       </w:r>
     </w:p>
@@ -1102,90 +1235,170 @@
       <w:pPr>
         <w:bidi w:val="0"/>
         <w:rPr>
-          <w:rtl/>
-        </w:rPr>
-      </w:pPr>
-      <w:r>
+          <w:sz w:val="24"/>
+          <w:szCs w:val="24"/>
+          <w:rtl/>
+        </w:rPr>
+      </w:pPr>
+      <w:r>
+        <w:rPr>
+          <w:sz w:val="24"/>
+          <w:szCs w:val="24"/>
+        </w:rPr>
         <w:t xml:space="preserve">    """</w:t>
       </w:r>
     </w:p>
     <w:p>
       <w:pPr>
         <w:bidi w:val="0"/>
-      </w:pPr>
-      <w:r>
+        <w:rPr>
+          <w:sz w:val="24"/>
+          <w:szCs w:val="24"/>
+        </w:rPr>
+      </w:pPr>
+      <w:r>
+        <w:rPr>
+          <w:sz w:val="24"/>
+          <w:szCs w:val="24"/>
+        </w:rPr>
         <w:t xml:space="preserve">    return </w:t>
       </w:r>
       <w:proofErr w:type="spellStart"/>
       <w:r>
+        <w:rPr>
+          <w:sz w:val="24"/>
+          <w:szCs w:val="24"/>
+        </w:rPr>
         <w:t>len</w:t>
       </w:r>
       <w:proofErr w:type="spellEnd"/>
       <w:r>
+        <w:rPr>
+          <w:sz w:val="24"/>
+          <w:szCs w:val="24"/>
+        </w:rPr>
         <w:t xml:space="preserve">(number) &gt; 1 and </w:t>
       </w:r>
-      <w:proofErr w:type="spellStart"/>
-      <w:r>
-        <w:t>number.startswith</w:t>
-      </w:r>
-      <w:proofErr w:type="spellEnd"/>
-      <w:r>
-        <w:t>("0")</w:t>
-      </w:r>
-    </w:p>
-    <w:p>
-      <w:pPr>
-        <w:bidi w:val="0"/>
-        <w:rPr>
-          <w:rtl/>
-        </w:rPr>
-      </w:pPr>
-    </w:p>
-    <w:p>
-      <w:pPr>
-        <w:bidi w:val="0"/>
-      </w:pPr>
-      <w:r>
+      <w:proofErr w:type="gramStart"/>
+      <w:r>
+        <w:rPr>
+          <w:sz w:val="24"/>
+          <w:szCs w:val="24"/>
+        </w:rPr>
+        <w:t>number[</w:t>
+      </w:r>
+      <w:proofErr w:type="gramEnd"/>
+      <w:r>
+        <w:rPr>
+          <w:sz w:val="24"/>
+          <w:szCs w:val="24"/>
+        </w:rPr>
+        <w:t>0] == "0"</w:t>
+      </w:r>
+    </w:p>
+    <w:p>
+      <w:pPr>
+        <w:bidi w:val="0"/>
+        <w:rPr>
+          <w:sz w:val="24"/>
+          <w:szCs w:val="24"/>
+          <w:rtl/>
+        </w:rPr>
+      </w:pPr>
+    </w:p>
+    <w:p>
+      <w:pPr>
+        <w:bidi w:val="0"/>
+        <w:rPr>
+          <w:sz w:val="24"/>
+          <w:szCs w:val="24"/>
+        </w:rPr>
+      </w:pPr>
+      <w:r>
+        <w:rPr>
+          <w:sz w:val="24"/>
+          <w:szCs w:val="24"/>
+        </w:rPr>
         <w:t xml:space="preserve">def </w:t>
       </w:r>
       <w:proofErr w:type="spellStart"/>
       <w:r>
+        <w:rPr>
+          <w:sz w:val="24"/>
+          <w:szCs w:val="24"/>
+        </w:rPr>
         <w:t>is_legal_ip</w:t>
       </w:r>
       <w:proofErr w:type="spellEnd"/>
       <w:r>
+        <w:rPr>
+          <w:sz w:val="24"/>
+          <w:szCs w:val="24"/>
+        </w:rPr>
         <w:t>(string):</w:t>
       </w:r>
     </w:p>
     <w:p>
       <w:pPr>
         <w:bidi w:val="0"/>
-      </w:pPr>
-      <w:r>
+        <w:rPr>
+          <w:sz w:val="24"/>
+          <w:szCs w:val="24"/>
+        </w:rPr>
+      </w:pPr>
+      <w:r>
+        <w:rPr>
+          <w:sz w:val="24"/>
+          <w:szCs w:val="24"/>
+        </w:rPr>
         <w:t xml:space="preserve">    """ Function </w:t>
       </w:r>
       <w:proofErr w:type="spellStart"/>
       <w:r>
+        <w:rPr>
+          <w:sz w:val="24"/>
+          <w:szCs w:val="24"/>
+        </w:rPr>
         <w:t>is_legal_ip</w:t>
       </w:r>
       <w:proofErr w:type="spellEnd"/>
       <w:r>
+        <w:rPr>
+          <w:sz w:val="24"/>
+          <w:szCs w:val="24"/>
+        </w:rPr>
         <w:t xml:space="preserve"> get a string</w:t>
       </w:r>
     </w:p>
     <w:p>
       <w:pPr>
         <w:bidi w:val="0"/>
-      </w:pPr>
-      <w:r>
+        <w:rPr>
+          <w:sz w:val="24"/>
+          <w:szCs w:val="24"/>
+        </w:rPr>
+      </w:pPr>
+      <w:r>
+        <w:rPr>
+          <w:sz w:val="24"/>
+          <w:szCs w:val="24"/>
+        </w:rPr>
         <w:t xml:space="preserve">        and returns if the string is legal </w:t>
       </w:r>
       <w:proofErr w:type="spellStart"/>
       <w:r>
+        <w:rPr>
+          <w:sz w:val="24"/>
+          <w:szCs w:val="24"/>
+        </w:rPr>
         <w:t>ip</w:t>
       </w:r>
       <w:proofErr w:type="spellEnd"/>
       <w:r>
+        <w:rPr>
+          <w:sz w:val="24"/>
+          <w:szCs w:val="24"/>
+        </w:rPr>
         <w:t xml:space="preserve"> or not.</w:t>
       </w:r>
     </w:p>
@@ -1193,187 +1406,382 @@
       <w:pPr>
         <w:bidi w:val="0"/>
         <w:rPr>
-          <w:rtl/>
-        </w:rPr>
-      </w:pPr>
-      <w:r>
+          <w:sz w:val="24"/>
+          <w:szCs w:val="24"/>
+          <w:rtl/>
+        </w:rPr>
+      </w:pPr>
+      <w:r>
+        <w:rPr>
+          <w:sz w:val="24"/>
+          <w:szCs w:val="24"/>
+        </w:rPr>
         <w:t xml:space="preserve">    """</w:t>
       </w:r>
     </w:p>
     <w:p>
       <w:pPr>
         <w:bidi w:val="0"/>
-      </w:pPr>
-      <w:r>
+        <w:rPr>
+          <w:sz w:val="24"/>
+          <w:szCs w:val="24"/>
+        </w:rPr>
+      </w:pPr>
+      <w:r>
+        <w:rPr>
+          <w:sz w:val="24"/>
+          <w:szCs w:val="24"/>
+        </w:rPr>
         <w:t xml:space="preserve">    # splitting the string by "." into a list.</w:t>
       </w:r>
     </w:p>
     <w:p>
       <w:pPr>
         <w:bidi w:val="0"/>
-      </w:pPr>
-      <w:r>
+        <w:rPr>
+          <w:sz w:val="24"/>
+          <w:szCs w:val="24"/>
+        </w:rPr>
+      </w:pPr>
+      <w:r>
+        <w:rPr>
+          <w:sz w:val="24"/>
+          <w:szCs w:val="24"/>
+        </w:rPr>
         <w:t xml:space="preserve">    </w:t>
       </w:r>
       <w:proofErr w:type="spellStart"/>
       <w:r>
+        <w:rPr>
+          <w:sz w:val="24"/>
+          <w:szCs w:val="24"/>
+        </w:rPr>
         <w:t>split_string</w:t>
       </w:r>
       <w:proofErr w:type="spellEnd"/>
       <w:r>
+        <w:rPr>
+          <w:sz w:val="24"/>
+          <w:szCs w:val="24"/>
+        </w:rPr>
         <w:t xml:space="preserve"> = </w:t>
       </w:r>
       <w:proofErr w:type="spellStart"/>
-      <w:r>
+      <w:proofErr w:type="gramStart"/>
+      <w:r>
+        <w:rPr>
+          <w:sz w:val="24"/>
+          <w:szCs w:val="24"/>
+        </w:rPr>
         <w:t>string.split</w:t>
       </w:r>
       <w:proofErr w:type="spellEnd"/>
-      <w:r>
+      <w:proofErr w:type="gramEnd"/>
+      <w:r>
+        <w:rPr>
+          <w:sz w:val="24"/>
+          <w:szCs w:val="24"/>
+        </w:rPr>
         <w:t>(".")</w:t>
       </w:r>
     </w:p>
     <w:p>
       <w:pPr>
         <w:bidi w:val="0"/>
-      </w:pPr>
-      <w:r>
+        <w:rPr>
+          <w:sz w:val="24"/>
+          <w:szCs w:val="24"/>
+        </w:rPr>
+      </w:pPr>
+      <w:r>
+        <w:rPr>
+          <w:sz w:val="24"/>
+          <w:szCs w:val="24"/>
+        </w:rPr>
         <w:t xml:space="preserve">    # checking if we have 4 decimal number.</w:t>
       </w:r>
     </w:p>
     <w:p>
       <w:pPr>
         <w:bidi w:val="0"/>
-      </w:pPr>
-      <w:r>
+        <w:rPr>
+          <w:sz w:val="24"/>
+          <w:szCs w:val="24"/>
+        </w:rPr>
+      </w:pPr>
+      <w:r>
+        <w:rPr>
+          <w:sz w:val="24"/>
+          <w:szCs w:val="24"/>
+        </w:rPr>
         <w:t xml:space="preserve">    if </w:t>
       </w:r>
       <w:proofErr w:type="spellStart"/>
       <w:r>
+        <w:rPr>
+          <w:sz w:val="24"/>
+          <w:szCs w:val="24"/>
+        </w:rPr>
         <w:t>len</w:t>
       </w:r>
       <w:proofErr w:type="spellEnd"/>
       <w:r>
+        <w:rPr>
+          <w:sz w:val="24"/>
+          <w:szCs w:val="24"/>
+        </w:rPr>
         <w:t>(</w:t>
       </w:r>
       <w:proofErr w:type="spellStart"/>
       <w:r>
+        <w:rPr>
+          <w:sz w:val="24"/>
+          <w:szCs w:val="24"/>
+        </w:rPr>
         <w:t>split_string</w:t>
       </w:r>
       <w:proofErr w:type="spellEnd"/>
-      <w:r>
-        <w:t>) != 4:</w:t>
-      </w:r>
-    </w:p>
-    <w:p>
-      <w:pPr>
-        <w:bidi w:val="0"/>
-      </w:pPr>
-      <w:r>
+      <w:proofErr w:type="gramStart"/>
+      <w:r>
+        <w:rPr>
+          <w:sz w:val="24"/>
+          <w:szCs w:val="24"/>
+        </w:rPr>
+        <w:t>) !</w:t>
+      </w:r>
+      <w:proofErr w:type="gramEnd"/>
+      <w:r>
+        <w:rPr>
+          <w:sz w:val="24"/>
+          <w:szCs w:val="24"/>
+        </w:rPr>
+        <w:t>= 4:</w:t>
+      </w:r>
+    </w:p>
+    <w:p>
+      <w:pPr>
+        <w:bidi w:val="0"/>
+        <w:rPr>
+          <w:sz w:val="24"/>
+          <w:szCs w:val="24"/>
+        </w:rPr>
+      </w:pPr>
+      <w:r>
+        <w:rPr>
+          <w:sz w:val="24"/>
+          <w:szCs w:val="24"/>
+        </w:rPr>
         <w:t xml:space="preserve">        return False</w:t>
       </w:r>
     </w:p>
     <w:p>
       <w:pPr>
         <w:bidi w:val="0"/>
-      </w:pPr>
-      <w:r>
+        <w:rPr>
+          <w:sz w:val="24"/>
+          <w:szCs w:val="24"/>
+        </w:rPr>
+      </w:pPr>
+      <w:r>
+        <w:rPr>
+          <w:sz w:val="24"/>
+          <w:szCs w:val="24"/>
+        </w:rPr>
         <w:t xml:space="preserve">    # running on each element in the "</w:t>
       </w:r>
       <w:proofErr w:type="spellStart"/>
       <w:r>
+        <w:rPr>
+          <w:sz w:val="24"/>
+          <w:szCs w:val="24"/>
+        </w:rPr>
         <w:t>split_string</w:t>
       </w:r>
       <w:proofErr w:type="spellEnd"/>
       <w:r>
+        <w:rPr>
+          <w:sz w:val="24"/>
+          <w:szCs w:val="24"/>
+        </w:rPr>
         <w:t>".</w:t>
       </w:r>
     </w:p>
     <w:p>
       <w:pPr>
         <w:bidi w:val="0"/>
-      </w:pPr>
-      <w:r>
+        <w:rPr>
+          <w:sz w:val="24"/>
+          <w:szCs w:val="24"/>
+        </w:rPr>
+      </w:pPr>
+      <w:r>
+        <w:rPr>
+          <w:sz w:val="24"/>
+          <w:szCs w:val="24"/>
+        </w:rPr>
         <w:t xml:space="preserve">    for element in </w:t>
       </w:r>
       <w:proofErr w:type="spellStart"/>
       <w:r>
+        <w:rPr>
+          <w:sz w:val="24"/>
+          <w:szCs w:val="24"/>
+        </w:rPr>
         <w:t>split_string</w:t>
       </w:r>
       <w:proofErr w:type="spellEnd"/>
       <w:r>
+        <w:rPr>
+          <w:sz w:val="24"/>
+          <w:szCs w:val="24"/>
+        </w:rPr>
         <w:t>:</w:t>
       </w:r>
     </w:p>
     <w:p>
       <w:pPr>
         <w:bidi w:val="0"/>
-      </w:pPr>
-      <w:r>
+        <w:rPr>
+          <w:sz w:val="24"/>
+          <w:szCs w:val="24"/>
+        </w:rPr>
+      </w:pPr>
+      <w:r>
+        <w:rPr>
+          <w:sz w:val="24"/>
+          <w:szCs w:val="24"/>
+        </w:rPr>
         <w:t xml:space="preserve">        # checking if the element is valid.</w:t>
       </w:r>
     </w:p>
     <w:p>
       <w:pPr>
         <w:bidi w:val="0"/>
-      </w:pPr>
-      <w:r>
+        <w:rPr>
+          <w:sz w:val="24"/>
+          <w:szCs w:val="24"/>
+        </w:rPr>
+      </w:pPr>
+      <w:r>
+        <w:rPr>
+          <w:sz w:val="24"/>
+          <w:szCs w:val="24"/>
+        </w:rPr>
         <w:t xml:space="preserve">        if </w:t>
       </w:r>
       <w:proofErr w:type="spellStart"/>
-      <w:r>
+      <w:proofErr w:type="gramStart"/>
+      <w:r>
+        <w:rPr>
+          <w:sz w:val="24"/>
+          <w:szCs w:val="24"/>
+        </w:rPr>
         <w:t>element.isdigit</w:t>
       </w:r>
       <w:proofErr w:type="spellEnd"/>
-      <w:r>
+      <w:proofErr w:type="gramEnd"/>
+      <w:r>
+        <w:rPr>
+          <w:sz w:val="24"/>
+          <w:szCs w:val="24"/>
+        </w:rPr>
         <w:t>() and 0 &lt;= int(element) &lt;= 255 \</w:t>
       </w:r>
     </w:p>
     <w:p>
       <w:pPr>
         <w:bidi w:val="0"/>
-      </w:pPr>
-      <w:r>
+        <w:rPr>
+          <w:sz w:val="24"/>
+          <w:szCs w:val="24"/>
+        </w:rPr>
+      </w:pPr>
+      <w:r>
+        <w:rPr>
+          <w:sz w:val="24"/>
+          <w:szCs w:val="24"/>
+        </w:rPr>
         <w:t xml:space="preserve">                and not </w:t>
       </w:r>
       <w:proofErr w:type="spellStart"/>
       <w:r>
+        <w:rPr>
+          <w:sz w:val="24"/>
+          <w:szCs w:val="24"/>
+        </w:rPr>
         <w:t>has_leading_zeros</w:t>
       </w:r>
       <w:proofErr w:type="spellEnd"/>
       <w:r>
+        <w:rPr>
+          <w:sz w:val="24"/>
+          <w:szCs w:val="24"/>
+        </w:rPr>
         <w:t>(element):</w:t>
       </w:r>
     </w:p>
     <w:p>
       <w:pPr>
         <w:bidi w:val="0"/>
-      </w:pPr>
-      <w:r>
+        <w:rPr>
+          <w:sz w:val="24"/>
+          <w:szCs w:val="24"/>
+        </w:rPr>
+      </w:pPr>
+      <w:r>
+        <w:rPr>
+          <w:sz w:val="24"/>
+          <w:szCs w:val="24"/>
+        </w:rPr>
         <w:t xml:space="preserve">            continue</w:t>
       </w:r>
     </w:p>
     <w:p>
       <w:pPr>
         <w:bidi w:val="0"/>
-      </w:pPr>
-      <w:r>
+        <w:rPr>
+          <w:sz w:val="24"/>
+          <w:szCs w:val="24"/>
+        </w:rPr>
+      </w:pPr>
+      <w:r>
+        <w:rPr>
+          <w:sz w:val="24"/>
+          <w:szCs w:val="24"/>
+        </w:rPr>
         <w:t xml:space="preserve">        else:</w:t>
       </w:r>
     </w:p>
     <w:p>
       <w:pPr>
         <w:bidi w:val="0"/>
-      </w:pPr>
-      <w:r>
+        <w:rPr>
+          <w:sz w:val="24"/>
+          <w:szCs w:val="24"/>
+        </w:rPr>
+      </w:pPr>
+      <w:r>
+        <w:rPr>
+          <w:sz w:val="24"/>
+          <w:szCs w:val="24"/>
+        </w:rPr>
+        <w:lastRenderedPageBreak/>
         <w:t xml:space="preserve">            # if not valid.</w:t>
       </w:r>
     </w:p>
     <w:p>
       <w:pPr>
         <w:bidi w:val="0"/>
-      </w:pPr>
-      <w:r>
-        <w:lastRenderedPageBreak/>
+        <w:rPr>
+          <w:sz w:val="24"/>
+          <w:szCs w:val="24"/>
+        </w:rPr>
+      </w:pPr>
+      <w:r>
+        <w:rPr>
+          <w:sz w:val="24"/>
+          <w:szCs w:val="24"/>
+        </w:rPr>
         <w:t xml:space="preserve">            return False</w:t>
       </w:r>
     </w:p>
@@ -1381,10 +1789,15 @@
       <w:pPr>
         <w:bidi w:val="0"/>
         <w:rPr>
-          <w:rtl/>
-        </w:rPr>
-      </w:pPr>
-      <w:r>
+          <w:sz w:val="24"/>
+          <w:szCs w:val="24"/>
+        </w:rPr>
+      </w:pPr>
+      <w:r>
+        <w:rPr>
+          <w:sz w:val="24"/>
+          <w:szCs w:val="24"/>
+        </w:rPr>
         <w:t xml:space="preserve">    return True</w:t>
       </w:r>
     </w:p>
@@ -1392,39 +1805,89 @@
       <w:pPr>
         <w:bidi w:val="0"/>
         <w:rPr>
-          <w:rtl/>
-        </w:rPr>
-      </w:pPr>
-    </w:p>
-    <w:p>
-      <w:pPr>
-        <w:bidi w:val="0"/>
-      </w:pPr>
-      <w:r>
-        <w:t>def main():</w:t>
-      </w:r>
-    </w:p>
-    <w:p>
-      <w:pPr>
-        <w:bidi w:val="0"/>
-      </w:pPr>
-      <w:r>
+          <w:sz w:val="24"/>
+          <w:szCs w:val="24"/>
+          <w:rtl/>
+        </w:rPr>
+      </w:pPr>
+    </w:p>
+    <w:p>
+      <w:pPr>
+        <w:bidi w:val="0"/>
+        <w:rPr>
+          <w:sz w:val="24"/>
+          <w:szCs w:val="24"/>
+        </w:rPr>
+      </w:pPr>
+      <w:r>
+        <w:rPr>
+          <w:sz w:val="24"/>
+          <w:szCs w:val="24"/>
+        </w:rPr>
+        <w:t xml:space="preserve">def </w:t>
+      </w:r>
+      <w:proofErr w:type="gramStart"/>
+      <w:r>
+        <w:rPr>
+          <w:sz w:val="24"/>
+          <w:szCs w:val="24"/>
+        </w:rPr>
+        <w:t>main(</w:t>
+      </w:r>
+      <w:proofErr w:type="gramEnd"/>
+      <w:r>
+        <w:rPr>
+          <w:sz w:val="24"/>
+          <w:szCs w:val="24"/>
+        </w:rPr>
+        <w:t>):</w:t>
+      </w:r>
+    </w:p>
+    <w:p>
+      <w:pPr>
+        <w:bidi w:val="0"/>
+        <w:rPr>
+          <w:sz w:val="24"/>
+          <w:szCs w:val="24"/>
+        </w:rPr>
+      </w:pPr>
+      <w:r>
+        <w:rPr>
+          <w:sz w:val="24"/>
+          <w:szCs w:val="24"/>
+        </w:rPr>
         <w:t xml:space="preserve">    """ Function main calls "</w:t>
       </w:r>
       <w:proofErr w:type="spellStart"/>
       <w:r>
+        <w:rPr>
+          <w:sz w:val="24"/>
+          <w:szCs w:val="24"/>
+        </w:rPr>
         <w:t>is_legal_ip</w:t>
       </w:r>
       <w:proofErr w:type="spellEnd"/>
       <w:r>
+        <w:rPr>
+          <w:sz w:val="24"/>
+          <w:szCs w:val="24"/>
+        </w:rPr>
         <w:t>" function</w:t>
       </w:r>
     </w:p>
     <w:p>
       <w:pPr>
         <w:bidi w:val="0"/>
-      </w:pPr>
-      <w:r>
+        <w:rPr>
+          <w:sz w:val="24"/>
+          <w:szCs w:val="24"/>
+        </w:rPr>
+      </w:pPr>
+      <w:r>
+        <w:rPr>
+          <w:sz w:val="24"/>
+          <w:szCs w:val="24"/>
+        </w:rPr>
         <w:t xml:space="preserve">        with hard-codded strings and prints the returned result.</w:t>
       </w:r>
     </w:p>
@@ -1432,144 +1895,345 @@
       <w:pPr>
         <w:bidi w:val="0"/>
         <w:rPr>
-          <w:rtl/>
-        </w:rPr>
-      </w:pPr>
-      <w:r>
+          <w:sz w:val="24"/>
+          <w:szCs w:val="24"/>
+          <w:rtl/>
+        </w:rPr>
+      </w:pPr>
+      <w:r>
+        <w:rPr>
+          <w:sz w:val="24"/>
+          <w:szCs w:val="24"/>
+        </w:rPr>
         <w:t xml:space="preserve">    """</w:t>
       </w:r>
     </w:p>
     <w:p>
       <w:pPr>
         <w:bidi w:val="0"/>
-      </w:pPr>
-      <w:r>
+        <w:rPr>
+          <w:sz w:val="24"/>
+          <w:szCs w:val="24"/>
+        </w:rPr>
+      </w:pPr>
+      <w:r>
+        <w:rPr>
+          <w:sz w:val="24"/>
+          <w:szCs w:val="24"/>
+        </w:rPr>
         <w:t xml:space="preserve">    print(</w:t>
       </w:r>
       <w:proofErr w:type="spellStart"/>
       <w:r>
+        <w:rPr>
+          <w:sz w:val="24"/>
+          <w:szCs w:val="24"/>
+        </w:rPr>
+        <w:t>is_legal_</w:t>
+      </w:r>
+      <w:proofErr w:type="gramStart"/>
+      <w:r>
+        <w:rPr>
+          <w:sz w:val="24"/>
+          <w:szCs w:val="24"/>
+        </w:rPr>
+        <w:t>ip</w:t>
+      </w:r>
+      <w:proofErr w:type="spellEnd"/>
+      <w:r>
+        <w:rPr>
+          <w:sz w:val="24"/>
+          <w:szCs w:val="24"/>
+        </w:rPr>
+        <w:t>(</w:t>
+      </w:r>
+      <w:proofErr w:type="gramEnd"/>
+      <w:r>
+        <w:rPr>
+          <w:sz w:val="24"/>
+          <w:szCs w:val="24"/>
+        </w:rPr>
+        <w:t>"192.168.1.1"))</w:t>
+      </w:r>
+    </w:p>
+    <w:p>
+      <w:pPr>
+        <w:bidi w:val="0"/>
+        <w:rPr>
+          <w:sz w:val="24"/>
+          <w:szCs w:val="24"/>
+        </w:rPr>
+      </w:pPr>
+      <w:r>
+        <w:rPr>
+          <w:sz w:val="24"/>
+          <w:szCs w:val="24"/>
+        </w:rPr>
+        <w:t xml:space="preserve">    print(</w:t>
+      </w:r>
+      <w:proofErr w:type="spellStart"/>
+      <w:r>
+        <w:rPr>
+          <w:sz w:val="24"/>
+          <w:szCs w:val="24"/>
+        </w:rPr>
+        <w:t>is_legal_</w:t>
+      </w:r>
+      <w:proofErr w:type="gramStart"/>
+      <w:r>
+        <w:rPr>
+          <w:sz w:val="24"/>
+          <w:szCs w:val="24"/>
+        </w:rPr>
+        <w:t>ip</w:t>
+      </w:r>
+      <w:proofErr w:type="spellEnd"/>
+      <w:r>
+        <w:rPr>
+          <w:sz w:val="24"/>
+          <w:szCs w:val="24"/>
+        </w:rPr>
+        <w:t>(</w:t>
+      </w:r>
+      <w:proofErr w:type="gramEnd"/>
+      <w:r>
+        <w:rPr>
+          <w:sz w:val="24"/>
+          <w:szCs w:val="24"/>
+        </w:rPr>
+        <w:t>"125.34.251.43"))</w:t>
+      </w:r>
+    </w:p>
+    <w:p>
+      <w:pPr>
+        <w:bidi w:val="0"/>
+        <w:rPr>
+          <w:sz w:val="24"/>
+          <w:szCs w:val="24"/>
+        </w:rPr>
+      </w:pPr>
+      <w:r>
+        <w:rPr>
+          <w:sz w:val="24"/>
+          <w:szCs w:val="24"/>
+        </w:rPr>
+        <w:t xml:space="preserve">    print(</w:t>
+      </w:r>
+      <w:proofErr w:type="spellStart"/>
+      <w:r>
+        <w:rPr>
+          <w:sz w:val="24"/>
+          <w:szCs w:val="24"/>
+        </w:rPr>
+        <w:t>is_legal_</w:t>
+      </w:r>
+      <w:proofErr w:type="gramStart"/>
+      <w:r>
+        <w:rPr>
+          <w:sz w:val="24"/>
+          <w:szCs w:val="24"/>
+        </w:rPr>
+        <w:t>ip</w:t>
+      </w:r>
+      <w:proofErr w:type="spellEnd"/>
+      <w:r>
+        <w:rPr>
+          <w:sz w:val="24"/>
+          <w:szCs w:val="24"/>
+        </w:rPr>
+        <w:t>(</w:t>
+      </w:r>
+      <w:proofErr w:type="gramEnd"/>
+      <w:r>
+        <w:rPr>
+          <w:sz w:val="24"/>
+          <w:szCs w:val="24"/>
+        </w:rPr>
+        <w:t>"001.23.45.123"))</w:t>
+      </w:r>
+    </w:p>
+    <w:p>
+      <w:pPr>
+        <w:bidi w:val="0"/>
+        <w:rPr>
+          <w:sz w:val="24"/>
+          <w:szCs w:val="24"/>
+        </w:rPr>
+      </w:pPr>
+      <w:r>
+        <w:rPr>
+          <w:sz w:val="24"/>
+          <w:szCs w:val="24"/>
+        </w:rPr>
+        <w:t xml:space="preserve">    print(</w:t>
+      </w:r>
+      <w:proofErr w:type="spellStart"/>
+      <w:r>
+        <w:rPr>
+          <w:sz w:val="24"/>
+          <w:szCs w:val="24"/>
+        </w:rPr>
         <w:t>is_legal_ip</w:t>
       </w:r>
       <w:proofErr w:type="spellEnd"/>
       <w:r>
-        <w:t>("192.168.1.1"))</w:t>
-      </w:r>
-    </w:p>
-    <w:p>
-      <w:pPr>
-        <w:bidi w:val="0"/>
-      </w:pPr>
-      <w:r>
+        <w:rPr>
+          <w:sz w:val="24"/>
+          <w:szCs w:val="24"/>
+        </w:rPr>
+        <w:t>("125.512.100.xy8"))</w:t>
+      </w:r>
+    </w:p>
+    <w:p>
+      <w:pPr>
+        <w:bidi w:val="0"/>
+        <w:rPr>
+          <w:sz w:val="24"/>
+          <w:szCs w:val="24"/>
+        </w:rPr>
+      </w:pPr>
+      <w:r>
+        <w:rPr>
+          <w:sz w:val="24"/>
+          <w:szCs w:val="24"/>
+        </w:rPr>
         <w:t xml:space="preserve">    print(</w:t>
       </w:r>
       <w:proofErr w:type="spellStart"/>
       <w:r>
-        <w:t>is_legal_ip</w:t>
-      </w:r>
-      <w:proofErr w:type="spellEnd"/>
-      <w:r>
-        <w:t>("125.34.251.43"))</w:t>
-      </w:r>
-    </w:p>
-    <w:p>
-      <w:pPr>
-        <w:bidi w:val="0"/>
-      </w:pPr>
-      <w:r>
+        <w:rPr>
+          <w:sz w:val="24"/>
+          <w:szCs w:val="24"/>
+        </w:rPr>
+        <w:t>is_legal_</w:t>
+      </w:r>
+      <w:proofErr w:type="gramStart"/>
+      <w:r>
+        <w:rPr>
+          <w:sz w:val="24"/>
+          <w:szCs w:val="24"/>
+        </w:rPr>
+        <w:t>ip</w:t>
+      </w:r>
+      <w:proofErr w:type="spellEnd"/>
+      <w:r>
+        <w:rPr>
+          <w:sz w:val="24"/>
+          <w:szCs w:val="24"/>
+        </w:rPr>
+        <w:t>(</w:t>
+      </w:r>
+      <w:proofErr w:type="gramEnd"/>
+      <w:r>
+        <w:rPr>
+          <w:sz w:val="24"/>
+          <w:szCs w:val="24"/>
+        </w:rPr>
+        <w:t>"125.512.."))</w:t>
+      </w:r>
+    </w:p>
+    <w:p>
+      <w:pPr>
+        <w:bidi w:val="0"/>
+        <w:rPr>
+          <w:sz w:val="24"/>
+          <w:szCs w:val="24"/>
+        </w:rPr>
+      </w:pPr>
+      <w:r>
+        <w:rPr>
+          <w:sz w:val="24"/>
+          <w:szCs w:val="24"/>
+        </w:rPr>
         <w:t xml:space="preserve">    print(</w:t>
       </w:r>
       <w:proofErr w:type="spellStart"/>
       <w:r>
-        <w:t>is_legal_ip</w:t>
-      </w:r>
-      <w:proofErr w:type="spellEnd"/>
-      <w:r>
-        <w:t>("001.23.45.123"))</w:t>
-      </w:r>
-    </w:p>
-    <w:p>
-      <w:pPr>
-        <w:bidi w:val="0"/>
-      </w:pPr>
-      <w:r>
-        <w:t xml:space="preserve">    print(</w:t>
-      </w:r>
-      <w:proofErr w:type="spellStart"/>
-      <w:r>
-        <w:t>is_legal_ip</w:t>
-      </w:r>
-      <w:proofErr w:type="spellEnd"/>
-      <w:r>
-        <w:t>("125.512.100.xy8"))</w:t>
-      </w:r>
-    </w:p>
-    <w:p>
-      <w:pPr>
-        <w:bidi w:val="0"/>
-      </w:pPr>
-      <w:r>
-        <w:t xml:space="preserve">    print(</w:t>
-      </w:r>
-      <w:proofErr w:type="spellStart"/>
-      <w:r>
-        <w:t>is_legal_ip</w:t>
-      </w:r>
-      <w:proofErr w:type="spellEnd"/>
-      <w:r>
-        <w:t>("125.512.."))</w:t>
-      </w:r>
-    </w:p>
-    <w:p>
-      <w:pPr>
-        <w:bidi w:val="0"/>
-      </w:pPr>
-      <w:r>
-        <w:t xml:space="preserve">    print(</w:t>
-      </w:r>
-      <w:proofErr w:type="spellStart"/>
-      <w:r>
-        <w:t>is_legal_ip</w:t>
-      </w:r>
-      <w:proofErr w:type="spellEnd"/>
-      <w:r>
-        <w:t>("192.168.0.1"))</w:t>
-      </w:r>
-    </w:p>
-    <w:p>
-      <w:pPr>
-        <w:bidi w:val="0"/>
-        <w:rPr>
-          <w:rtl/>
-        </w:rPr>
-      </w:pPr>
-    </w:p>
-    <w:p>
-      <w:pPr>
-        <w:bidi w:val="0"/>
-      </w:pPr>
-      <w:r>
-        <w:t>main()</w:t>
-      </w:r>
-    </w:p>
-    <w:p>
-      <w:pPr>
-        <w:bidi w:val="0"/>
+        <w:rPr>
+          <w:sz w:val="24"/>
+          <w:szCs w:val="24"/>
+        </w:rPr>
+        <w:t>is_legal_</w:t>
+      </w:r>
+      <w:proofErr w:type="gramStart"/>
+      <w:r>
+        <w:rPr>
+          <w:sz w:val="24"/>
+          <w:szCs w:val="24"/>
+        </w:rPr>
+        <w:t>ip</w:t>
+      </w:r>
+      <w:proofErr w:type="spellEnd"/>
+      <w:r>
+        <w:rPr>
+          <w:sz w:val="24"/>
+          <w:szCs w:val="24"/>
+        </w:rPr>
+        <w:t>(</w:t>
+      </w:r>
+      <w:proofErr w:type="gramEnd"/>
+      <w:r>
+        <w:rPr>
+          <w:sz w:val="24"/>
+          <w:szCs w:val="24"/>
+        </w:rPr>
+        <w:t>"192.168.0.1"))</w:t>
+      </w:r>
+    </w:p>
+    <w:p>
+      <w:pPr>
+        <w:bidi w:val="0"/>
+        <w:rPr>
+          <w:sz w:val="24"/>
+          <w:szCs w:val="24"/>
+          <w:rtl/>
+        </w:rPr>
+      </w:pPr>
+    </w:p>
+    <w:p>
+      <w:pPr>
+        <w:bidi w:val="0"/>
+        <w:rPr>
+          <w:sz w:val="24"/>
+          <w:szCs w:val="24"/>
+        </w:rPr>
+      </w:pPr>
+      <w:proofErr w:type="gramStart"/>
+      <w:r>
+        <w:rPr>
+          <w:sz w:val="24"/>
+          <w:szCs w:val="24"/>
+        </w:rPr>
+        <w:t>main(</w:t>
+      </w:r>
+      <w:proofErr w:type="gramEnd"/>
+      <w:r>
+        <w:rPr>
+          <w:sz w:val="24"/>
+          <w:szCs w:val="24"/>
+        </w:rPr>
+        <w:t>)</w:t>
+      </w:r>
+    </w:p>
+    <w:p>
+      <w:pPr>
         <w:rPr>
           <w:sz w:val="24"/>
           <w:szCs w:val="24"/>
           <w:u w:val="single"/>
-        </w:rPr>
-      </w:pPr>
-    </w:p>
-    <w:p>
-      <w:pPr>
-        <w:rPr>
+          <w:rtl/>
+        </w:rPr>
+      </w:pPr>
+      <w:r>
+        <w:rPr>
+          <w:rFonts w:hint="cs"/>
           <w:sz w:val="24"/>
           <w:szCs w:val="24"/>
           <w:u w:val="single"/>
           <w:rtl/>
         </w:rPr>
-      </w:pPr>
+        <w:t>פלט</w:t>
+      </w:r>
       <w:r>
         <w:rPr>
           <w:rFonts w:hint="cs"/>
@@ -1578,31 +2242,22 @@
           <w:u w:val="single"/>
           <w:rtl/>
         </w:rPr>
-        <w:t>פלט</w:t>
-      </w:r>
-      <w:r>
-        <w:rPr>
-          <w:rFonts w:hint="cs"/>
+        <w:t xml:space="preserve"> לבעיה 2:</w:t>
+      </w:r>
+    </w:p>
+    <w:p>
+      <w:pPr>
+        <w:rPr>
           <w:sz w:val="24"/>
           <w:szCs w:val="24"/>
           <w:u w:val="single"/>
           <w:rtl/>
         </w:rPr>
-        <w:t xml:space="preserve"> לבעיה 2:</w:t>
-      </w:r>
-    </w:p>
-    <w:p>
-      <w:pPr>
-        <w:rPr>
-          <w:sz w:val="24"/>
-          <w:szCs w:val="24"/>
-          <w:u w:val="single"/>
-          <w:rtl/>
-        </w:rPr>
       </w:pPr>
       <w:r>
         <w:rPr>
           <w:rFonts w:cs="Arial"/>
+          <w:noProof/>
           <w:sz w:val="24"/>
           <w:szCs w:val="24"/>
           <w:u w:val="single"/>
@@ -1724,34 +2379,15 @@
           <w:rtl/>
         </w:rPr>
       </w:pPr>
-    </w:p>
-    <w:p>
-      <w:pPr>
-        <w:rPr>
+      <w:r>
+        <w:rPr>
+          <w:rFonts w:hint="cs"/>
           <w:sz w:val="24"/>
           <w:szCs w:val="24"/>
           <w:u w:val="single"/>
           <w:rtl/>
         </w:rPr>
-      </w:pPr>
-    </w:p>
-    <w:p>
-      <w:pPr>
-        <w:rPr>
-          <w:sz w:val="24"/>
-          <w:szCs w:val="24"/>
-          <w:u w:val="single"/>
-          <w:rtl/>
-        </w:rPr>
-      </w:pPr>
-      <w:r>
-        <w:rPr>
-          <w:rFonts w:hint="cs"/>
-          <w:sz w:val="24"/>
-          <w:szCs w:val="24"/>
-          <w:u w:val="single"/>
-          <w:rtl/>
-        </w:rPr>
+        <w:lastRenderedPageBreak/>
         <w:t xml:space="preserve">בעיה 3 </w:t>
       </w:r>
       <w:r>
@@ -1817,16 +2453,17 @@
     <w:p>
       <w:pPr>
         <w:rPr>
-          <w:sz w:val="24"/>
-          <w:szCs w:val="24"/>
-          <w:rtl/>
-        </w:rPr>
-      </w:pPr>
-      <w:r>
-        <w:rPr>
           <w:rFonts w:hint="cs"/>
           <w:sz w:val="24"/>
           <w:szCs w:val="24"/>
+          <w:rtl/>
+        </w:rPr>
+      </w:pPr>
+      <w:r>
+        <w:rPr>
+          <w:rFonts w:hint="cs"/>
+          <w:sz w:val="24"/>
+          <w:szCs w:val="24"/>
           <w:u w:val="single"/>
           <w:rtl/>
         </w:rPr>
@@ -1897,7 +2534,15 @@
         <w:bidi w:val="0"/>
       </w:pPr>
       <w:r>
-        <w:t xml:space="preserve">    # declaring a counter the will holds the number of</w:t>
+        <w:t xml:space="preserve">    # declaring a </w:t>
+      </w:r>
+      <w:proofErr w:type="gramStart"/>
+      <w:r>
+        <w:t>counter</w:t>
+      </w:r>
+      <w:proofErr w:type="gramEnd"/>
+      <w:r>
+        <w:t xml:space="preserve"> the will holds the number of</w:t>
       </w:r>
     </w:p>
     <w:p>
@@ -1968,8 +2613,13 @@
         <w:t>i</w:t>
       </w:r>
       <w:proofErr w:type="spellEnd"/>
-      <w:r>
-        <w:t>] != string[i+1]:</w:t>
+      <w:proofErr w:type="gramStart"/>
+      <w:r>
+        <w:t>] !</w:t>
+      </w:r>
+      <w:proofErr w:type="gramEnd"/>
+      <w:r>
+        <w:t>= string[i+1]:</w:t>
       </w:r>
     </w:p>
     <w:p>
@@ -2065,12 +2715,23 @@
       </w:r>
       <w:proofErr w:type="spellEnd"/>
       <w:r>
-        <w:t xml:space="preserve"> += string[-1] + str(counter + 1)</w:t>
-      </w:r>
-    </w:p>
-    <w:p>
-      <w:pPr>
-        <w:bidi w:val="0"/>
+        <w:t xml:space="preserve"> += </w:t>
+      </w:r>
+      <w:proofErr w:type="gramStart"/>
+      <w:r>
+        <w:t>string[</w:t>
+      </w:r>
+      <w:proofErr w:type="gramEnd"/>
+      <w:r>
+        <w:t>-1] + str(counter + 1)</w:t>
+      </w:r>
+    </w:p>
+    <w:p>
+      <w:pPr>
+        <w:bidi w:val="0"/>
+        <w:rPr>
+          <w:rtl/>
+        </w:rPr>
       </w:pPr>
       <w:r>
         <w:t xml:space="preserve">    return </w:t>
@@ -2193,8 +2854,80 @@
         <w:bidi w:val="0"/>
       </w:pPr>
       <w:r>
+        <w:t xml:space="preserve">    while index &lt; </w:t>
+      </w:r>
+      <w:proofErr w:type="spellStart"/>
+      <w:r>
+        <w:t>len</w:t>
+      </w:r>
+      <w:proofErr w:type="spellEnd"/>
+      <w:r>
+        <w:t>(string):</w:t>
+      </w:r>
+    </w:p>
+    <w:p>
+      <w:pPr>
+        <w:bidi w:val="0"/>
+      </w:pPr>
+      <w:r>
         <w:lastRenderedPageBreak/>
-        <w:t xml:space="preserve">    while index &lt; </w:t>
+        <w:t xml:space="preserve">        if "A" &lt;= string[index] &lt;= "Z" or "a" &lt;= string[index] &lt;= "z":</w:t>
+      </w:r>
+    </w:p>
+    <w:p>
+      <w:pPr>
+        <w:bidi w:val="0"/>
+      </w:pPr>
+      <w:r>
+        <w:t xml:space="preserve">            # declaring "alpha" that holds the char.</w:t>
+      </w:r>
+    </w:p>
+    <w:p>
+      <w:pPr>
+        <w:bidi w:val="0"/>
+      </w:pPr>
+      <w:r>
+        <w:t xml:space="preserve">            alpha = string[index]</w:t>
+      </w:r>
+    </w:p>
+    <w:p>
+      <w:pPr>
+        <w:bidi w:val="0"/>
+      </w:pPr>
+      <w:r>
+        <w:t xml:space="preserve">            # running loop until the string[</w:t>
+      </w:r>
+      <w:proofErr w:type="spellStart"/>
+      <w:r>
+        <w:t>i</w:t>
+      </w:r>
+      <w:proofErr w:type="spellEnd"/>
+      <w:r>
+        <w:t>] is letter.</w:t>
+      </w:r>
+    </w:p>
+    <w:p>
+      <w:pPr>
+        <w:bidi w:val="0"/>
+      </w:pPr>
+      <w:r>
+        <w:t xml:space="preserve">            for </w:t>
+      </w:r>
+      <w:proofErr w:type="spellStart"/>
+      <w:r>
+        <w:t>i</w:t>
+      </w:r>
+      <w:proofErr w:type="spellEnd"/>
+      <w:r>
+        <w:t xml:space="preserve"> in </w:t>
+      </w:r>
+      <w:proofErr w:type="gramStart"/>
+      <w:r>
+        <w:t>range(</w:t>
+      </w:r>
+      <w:proofErr w:type="gramEnd"/>
+      <w:r>
+        <w:t xml:space="preserve">index + 1, </w:t>
       </w:r>
       <w:proofErr w:type="spellStart"/>
       <w:r>
@@ -2202,47 +2935,15 @@
       </w:r>
       <w:proofErr w:type="spellEnd"/>
       <w:r>
-        <w:t>(string):</w:t>
-      </w:r>
-    </w:p>
-    <w:p>
-      <w:pPr>
-        <w:bidi w:val="0"/>
-      </w:pPr>
-      <w:r>
-        <w:t xml:space="preserve">        if string[index].</w:t>
-      </w:r>
-      <w:proofErr w:type="spellStart"/>
-      <w:r>
-        <w:t>isalpha</w:t>
-      </w:r>
-      <w:proofErr w:type="spellEnd"/>
-      <w:r>
-        <w:t>():</w:t>
-      </w:r>
-    </w:p>
-    <w:p>
-      <w:pPr>
-        <w:bidi w:val="0"/>
-      </w:pPr>
-      <w:r>
-        <w:t xml:space="preserve">            # declaring "alpha" that holds the char.</w:t>
-      </w:r>
-    </w:p>
-    <w:p>
-      <w:pPr>
-        <w:bidi w:val="0"/>
-      </w:pPr>
-      <w:r>
-        <w:t xml:space="preserve">            alpha = string[index]</w:t>
-      </w:r>
-    </w:p>
-    <w:p>
-      <w:pPr>
-        <w:bidi w:val="0"/>
-      </w:pPr>
-      <w:r>
-        <w:t xml:space="preserve">            # running loop until the string[</w:t>
+        <w:t>(string)):</w:t>
+      </w:r>
+    </w:p>
+    <w:p>
+      <w:pPr>
+        <w:bidi w:val="0"/>
+      </w:pPr>
+      <w:r>
+        <w:t xml:space="preserve">                if "A" &lt;= string[</w:t>
       </w:r>
       <w:proofErr w:type="spellStart"/>
       <w:r>
@@ -2250,15 +2951,7 @@
       </w:r>
       <w:proofErr w:type="spellEnd"/>
       <w:r>
-        <w:t>] is letter.</w:t>
-      </w:r>
-    </w:p>
-    <w:p>
-      <w:pPr>
-        <w:bidi w:val="0"/>
-      </w:pPr>
-      <w:r>
-        <w:t xml:space="preserve">            for </w:t>
+        <w:t>] &lt;= "Z" or "a" &lt;= string[</w:t>
       </w:r>
       <w:proofErr w:type="spellStart"/>
       <w:r>
@@ -2266,23 +2959,31 @@
       </w:r>
       <w:proofErr w:type="spellEnd"/>
       <w:r>
-        <w:t xml:space="preserve"> in range(index + 1, </w:t>
-      </w:r>
-      <w:proofErr w:type="spellStart"/>
-      <w:r>
-        <w:t>len</w:t>
-      </w:r>
-      <w:proofErr w:type="spellEnd"/>
-      <w:r>
-        <w:t>(string)):</w:t>
-      </w:r>
-    </w:p>
-    <w:p>
-      <w:pPr>
-        <w:bidi w:val="0"/>
-      </w:pPr>
-      <w:r>
-        <w:t xml:space="preserve">                if string[</w:t>
+        <w:t>] &lt;= "z":</w:t>
+      </w:r>
+    </w:p>
+    <w:p>
+      <w:pPr>
+        <w:bidi w:val="0"/>
+      </w:pPr>
+      <w:r>
+        <w:t xml:space="preserve">                    # changing index to skip the unwonted</w:t>
+      </w:r>
+    </w:p>
+    <w:p>
+      <w:pPr>
+        <w:bidi w:val="0"/>
+      </w:pPr>
+      <w:r>
+        <w:t xml:space="preserve">                    # iterations in the while loop.</w:t>
+      </w:r>
+    </w:p>
+    <w:p>
+      <w:pPr>
+        <w:bidi w:val="0"/>
+      </w:pPr>
+      <w:r>
+        <w:t xml:space="preserve">                    index = </w:t>
       </w:r>
       <w:proofErr w:type="spellStart"/>
       <w:r>
@@ -2290,39 +2991,23 @@
       </w:r>
       <w:proofErr w:type="spellEnd"/>
       <w:r>
-        <w:t>].</w:t>
-      </w:r>
-      <w:proofErr w:type="spellStart"/>
-      <w:r>
-        <w:t>isalpha</w:t>
-      </w:r>
-      <w:proofErr w:type="spellEnd"/>
-      <w:r>
-        <w:t>():</w:t>
-      </w:r>
-    </w:p>
-    <w:p>
-      <w:pPr>
-        <w:bidi w:val="0"/>
-      </w:pPr>
-      <w:r>
-        <w:t xml:space="preserve">                    # changing index to skip the unwonted</w:t>
-      </w:r>
-    </w:p>
-    <w:p>
-      <w:pPr>
-        <w:bidi w:val="0"/>
-      </w:pPr>
-      <w:r>
-        <w:t xml:space="preserve">                    # iterations in the while loop.</w:t>
-      </w:r>
-    </w:p>
-    <w:p>
-      <w:pPr>
-        <w:bidi w:val="0"/>
-      </w:pPr>
-      <w:r>
-        <w:t xml:space="preserve">                    index = </w:t>
+        <w:t xml:space="preserve"> - 1</w:t>
+      </w:r>
+    </w:p>
+    <w:p>
+      <w:pPr>
+        <w:bidi w:val="0"/>
+      </w:pPr>
+      <w:r>
+        <w:t xml:space="preserve">                    break</w:t>
+      </w:r>
+    </w:p>
+    <w:p>
+      <w:pPr>
+        <w:bidi w:val="0"/>
+      </w:pPr>
+      <w:r>
+        <w:t xml:space="preserve">                multiplier += string[</w:t>
       </w:r>
       <w:proofErr w:type="spellStart"/>
       <w:r>
@@ -2330,30 +3015,6 @@
       </w:r>
       <w:proofErr w:type="spellEnd"/>
       <w:r>
-        <w:t xml:space="preserve"> - 1</w:t>
-      </w:r>
-    </w:p>
-    <w:p>
-      <w:pPr>
-        <w:bidi w:val="0"/>
-      </w:pPr>
-      <w:r>
-        <w:t xml:space="preserve">                    break</w:t>
-      </w:r>
-    </w:p>
-    <w:p>
-      <w:pPr>
-        <w:bidi w:val="0"/>
-      </w:pPr>
-      <w:r>
-        <w:t xml:space="preserve">                multiplier += string[</w:t>
-      </w:r>
-      <w:proofErr w:type="spellStart"/>
-      <w:r>
-        <w:t>i</w:t>
-      </w:r>
-      <w:proofErr w:type="spellEnd"/>
-      <w:r>
         <w:t>]</w:t>
       </w:r>
     </w:p>
@@ -2416,9 +3077,6 @@
     <w:p>
       <w:pPr>
         <w:bidi w:val="0"/>
-        <w:rPr>
-          <w:rtl/>
-        </w:rPr>
       </w:pPr>
       <w:r>
         <w:t xml:space="preserve">    return </w:t>
@@ -2442,7 +3100,15 @@
         <w:bidi w:val="0"/>
       </w:pPr>
       <w:r>
-        <w:t>def main():</w:t>
+        <w:t xml:space="preserve">def </w:t>
+      </w:r>
+      <w:proofErr w:type="gramStart"/>
+      <w:r>
+        <w:t>main(</w:t>
+      </w:r>
+      <w:proofErr w:type="gramEnd"/>
+      <w:r>
+        <w:t>):</w:t>
       </w:r>
     </w:p>
     <w:p>
@@ -2493,15 +3159,31 @@
       </w:r>
       <w:proofErr w:type="spellEnd"/>
       <w:r>
-        <w:t xml:space="preserve"> = input("Enter a section chain to compress: ")</w:t>
-      </w:r>
-    </w:p>
-    <w:p>
-      <w:pPr>
-        <w:bidi w:val="0"/>
-      </w:pPr>
-      <w:r>
-        <w:t xml:space="preserve">    print("The compressed string is:", </w:t>
+        <w:t xml:space="preserve"> = </w:t>
+      </w:r>
+      <w:proofErr w:type="gramStart"/>
+      <w:r>
+        <w:t>input(</w:t>
+      </w:r>
+      <w:proofErr w:type="gramEnd"/>
+      <w:r>
+        <w:t>"Enter a section chain to compress: ")</w:t>
+      </w:r>
+    </w:p>
+    <w:p>
+      <w:pPr>
+        <w:bidi w:val="0"/>
+      </w:pPr>
+      <w:r>
+        <w:t xml:space="preserve">    </w:t>
+      </w:r>
+      <w:proofErr w:type="gramStart"/>
+      <w:r>
+        <w:t>print(</w:t>
+      </w:r>
+      <w:proofErr w:type="gramEnd"/>
+      <w:r>
+        <w:t xml:space="preserve">"The compressed string is:", </w:t>
       </w:r>
       <w:proofErr w:type="spellStart"/>
       <w:r>
@@ -2533,18 +3215,31 @@
       </w:r>
       <w:proofErr w:type="spellEnd"/>
       <w:r>
-        <w:t xml:space="preserve"> = input("Enter a compressed string: ")</w:t>
-      </w:r>
-    </w:p>
-    <w:p>
-      <w:pPr>
-        <w:bidi w:val="0"/>
-        <w:rPr>
-          <w:rtl/>
-        </w:rPr>
-      </w:pPr>
-      <w:r>
-        <w:t xml:space="preserve">    print("The restored string is:", </w:t>
+        <w:t xml:space="preserve"> = </w:t>
+      </w:r>
+      <w:proofErr w:type="gramStart"/>
+      <w:r>
+        <w:t>input(</w:t>
+      </w:r>
+      <w:proofErr w:type="gramEnd"/>
+      <w:r>
+        <w:t>"Enter a compressed string: ")</w:t>
+      </w:r>
+    </w:p>
+    <w:p>
+      <w:pPr>
+        <w:bidi w:val="0"/>
+      </w:pPr>
+      <w:r>
+        <w:t xml:space="preserve">    </w:t>
+      </w:r>
+      <w:proofErr w:type="gramStart"/>
+      <w:r>
+        <w:t>print(</w:t>
+      </w:r>
+      <w:proofErr w:type="gramEnd"/>
+      <w:r>
+        <w:t xml:space="preserve">"The restored string is:", </w:t>
       </w:r>
       <w:proofErr w:type="spellStart"/>
       <w:r>
@@ -2574,23 +3269,35 @@
     <w:p>
       <w:pPr>
         <w:bidi w:val="0"/>
-        <w:rPr>
-          <w:rtl/>
-        </w:rPr>
-      </w:pPr>
-      <w:r>
-        <w:rPr>
-          <w:rFonts w:cs="Arial"/>
+      </w:pPr>
+      <w:proofErr w:type="gramStart"/>
+      <w:r>
+        <w:t>main(</w:t>
+      </w:r>
+      <w:proofErr w:type="gramEnd"/>
+      <w:r>
+        <w:t>)</w:t>
+      </w:r>
+    </w:p>
+    <w:p>
+      <w:pPr>
+        <w:rPr>
+          <w:rtl/>
+        </w:rPr>
+      </w:pPr>
+      <w:r>
+        <w:rPr>
+          <w:noProof/>
           <w:rtl/>
         </w:rPr>
         <w:drawing>
-          <wp:anchor distT="0" distB="0" distL="114300" distR="114300" simplePos="0" relativeHeight="251658240" behindDoc="0" locked="0" layoutInCell="1" allowOverlap="1" wp14:anchorId="3B7DE0E8" wp14:editId="51E5A2D8">
+          <wp:anchor distT="0" distB="0" distL="114300" distR="114300" simplePos="0" relativeHeight="251658240" behindDoc="0" locked="0" layoutInCell="1" allowOverlap="1" wp14:anchorId="3B7DE0E8" wp14:editId="738B6E7B">
             <wp:simplePos x="0" y="0"/>
-            <wp:positionH relativeFrom="column">
-              <wp:posOffset>-77161</wp:posOffset>
+            <wp:positionH relativeFrom="margin">
+              <wp:posOffset>-10160</wp:posOffset>
             </wp:positionH>
             <wp:positionV relativeFrom="paragraph">
-              <wp:posOffset>296497</wp:posOffset>
+              <wp:posOffset>-37465</wp:posOffset>
             </wp:positionV>
             <wp:extent cx="4929112" cy="888521"/>
             <wp:effectExtent l="0" t="0" r="5080" b="6985"/>
@@ -2621,7 +3328,7 @@
                   <pic:spPr>
                     <a:xfrm>
                       <a:off x="0" y="0"/>
-                      <a:ext cx="4937890" cy="890103"/>
+                      <a:ext cx="4929112" cy="888521"/>
                     </a:xfrm>
                     <a:prstGeom prst="rect">
                       <a:avLst/>
@@ -2639,17 +3346,6 @@
           </wp:anchor>
         </w:drawing>
       </w:r>
-      <w:r>
-        <w:t>main()</w:t>
-      </w:r>
-    </w:p>
-    <w:p>
-      <w:pPr>
-        <w:rPr>
-          <w:rFonts w:hint="cs"/>
-          <w:rtl/>
-        </w:rPr>
-      </w:pPr>
       <w:r>
         <w:rPr>
           <w:rFonts w:hint="cs"/>
@@ -4811,6 +5507,37 @@
     <w:uiPriority w:val="99"/>
     <w:rsid w:val="00CB48F2"/>
   </w:style>
+  <w:style w:type="paragraph" w:styleId="a9">
+    <w:name w:val="Subtitle"/>
+    <w:basedOn w:val="a"/>
+    <w:next w:val="a"/>
+    <w:link w:val="aa"/>
+    <w:uiPriority w:val="11"/>
+    <w:qFormat/>
+    <w:rsid w:val="0074765E"/>
+    <w:pPr>
+      <w:numPr>
+        <w:ilvl w:val="1"/>
+      </w:numPr>
+    </w:pPr>
+    <w:rPr>
+      <w:rFonts w:eastAsiaTheme="minorEastAsia"/>
+      <w:color w:val="5A5A5A" w:themeColor="text1" w:themeTint="A5"/>
+      <w:spacing w:val="15"/>
+    </w:rPr>
+  </w:style>
+  <w:style w:type="character" w:customStyle="1" w:styleId="aa">
+    <w:name w:val="כותרת משנה תו"/>
+    <w:basedOn w:val="a0"/>
+    <w:link w:val="a9"/>
+    <w:uiPriority w:val="11"/>
+    <w:rsid w:val="0074765E"/>
+    <w:rPr>
+      <w:rFonts w:eastAsiaTheme="minorEastAsia"/>
+      <w:color w:val="5A5A5A" w:themeColor="text1" w:themeTint="A5"/>
+      <w:spacing w:val="15"/>
+    </w:rPr>
+  </w:style>
 </w:styles>
 </file>
 

</xml_diff>